<commit_message>
Auto push 2023-04-05 18:01:01.41
</commit_message>
<xml_diff>
--- a/note/09_Spring/0403_01.Spring 개요.docx
+++ b/note/09_Spring/0403_01.Spring 개요.docx
@@ -1110,7 +1110,6 @@
         </w:rPr>
         <w:t xml:space="preserve">필요한 메이븐 라이브러리 : </w:t>
       </w:r>
-      <w:bookmarkStart w:id="0" w:name="_GoBack"/>
       <w:r>
         <w:t>C:\Users\</w:t>
       </w:r>
@@ -1123,7 +1122,6 @@
       <w:r>
         <w:t>\.m2\repository</w:t>
       </w:r>
-      <w:bookmarkEnd w:id="0"/>
     </w:p>
     <w:p>
       <w:pPr>
@@ -4519,6 +4517,17 @@
         </w:rPr>
         <w:t xml:space="preserve"> Calculation객체에 의존한다</w:t>
       </w:r>
+    </w:p>
+    <w:p>
+      <w:pPr>
+        <w:pStyle w:val="a3"/>
+        <w:spacing w:after="0"/>
+        <w:ind w:leftChars="0" w:left="760"/>
+        <w:rPr>
+          <w:rFonts w:hint="eastAsia"/>
+          <w:szCs w:val="20"/>
+        </w:rPr>
+      </w:pPr>
     </w:p>
     <w:p>
       <w:pPr>
@@ -5399,7 +5408,7 @@
           </mc:Choice>
           <mc:Fallback>
             <w:pict>
-              <v:shapetype w14:anchorId="7E2D9A43" id="_x0000_t32" coordsize="21600,21600" o:spt="32" o:oned="t" path="m,l21600,21600e" filled="f">
+              <v:shapetype w14:anchorId="423DC31D" id="_x0000_t32" coordsize="21600,21600" o:spt="32" o:oned="t" path="m,l21600,21600e" filled="f">
                 <v:path arrowok="t" fillok="f" o:connecttype="none"/>
                 <o:lock v:ext="edit" shapetype="t"/>
               </v:shapetype>
@@ -5642,7 +5651,7 @@
           </mc:Choice>
           <mc:Fallback>
             <w:pict>
-              <v:shape w14:anchorId="5AC20387" id="직선 화살표 연결선 17" o:spid="_x0000_s1026" type="#_x0000_t32" style="position:absolute;left:0;text-align:left;margin-left:210.6pt;margin-top:1.25pt;width:31.8pt;height:27.6pt;z-index:251663360;visibility:visible;mso-wrap-style:square;mso-width-percent:0;mso-height-percent:0;mso-wrap-distance-left:9pt;mso-wrap-distance-top:0;mso-wrap-distance-right:9pt;mso-wrap-distance-bottom:0;mso-position-horizontal:absolute;mso-position-horizontal-relative:text;mso-position-vertical:absolute;mso-position-vertical-relative:text;mso-width-percent:0;mso-height-percent:0;mso-width-relative:margin;mso-height-relative:margin" o:gfxdata="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" strokecolor="#4579b8 [3044]">
+              <v:shape w14:anchorId="427DFD3B" id="직선 화살표 연결선 17" o:spid="_x0000_s1026" type="#_x0000_t32" style="position:absolute;left:0;text-align:left;margin-left:210.6pt;margin-top:1.25pt;width:31.8pt;height:27.6pt;z-index:251663360;visibility:visible;mso-wrap-style:square;mso-width-percent:0;mso-height-percent:0;mso-wrap-distance-left:9pt;mso-wrap-distance-top:0;mso-wrap-distance-right:9pt;mso-wrap-distance-bottom:0;mso-position-horizontal:absolute;mso-position-horizontal-relative:text;mso-position-vertical:absolute;mso-position-vertical-relative:text;mso-width-percent:0;mso-height-percent:0;mso-width-relative:margin;mso-height-relative:margin" o:gfxdata="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" strokecolor="#4579b8 [3044]">
                 <v:stroke endarrow="open"/>
               </v:shape>
             </w:pict>
@@ -5739,7 +5748,7 @@
           </mc:Choice>
           <mc:Fallback>
             <w:pict>
-              <v:shape w14:anchorId="6066899A" id="직선 화살표 연결선 14" o:spid="_x0000_s1026" type="#_x0000_t32" style="position:absolute;left:0;text-align:left;margin-left:347.4pt;margin-top:15.8pt;width:1.2pt;height:43.8pt;flip:y;z-index:251675648;visibility:visible;mso-wrap-style:square;mso-wrap-distance-left:9pt;mso-wrap-distance-top:0;mso-wrap-distance-right:9pt;mso-wrap-distance-bottom:0;mso-position-horizontal:absolute;mso-position-horizontal-relative:text;mso-position-vertical:absolute;mso-position-vertical-relative:text" o:gfxdata="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" strokecolor="red" strokeweight="3pt">
+              <v:shape w14:anchorId="61DC4E78" id="직선 화살표 연결선 14" o:spid="_x0000_s1026" type="#_x0000_t32" style="position:absolute;left:0;text-align:left;margin-left:347.4pt;margin-top:15.8pt;width:1.2pt;height:43.8pt;flip:y;z-index:251675648;visibility:visible;mso-wrap-style:square;mso-wrap-distance-left:9pt;mso-wrap-distance-top:0;mso-wrap-distance-right:9pt;mso-wrap-distance-bottom:0;mso-position-horizontal:absolute;mso-position-horizontal-relative:text;mso-position-vertical:absolute;mso-position-vertical-relative:text" o:gfxdata="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" strokecolor="red" strokeweight="3pt">
                 <v:stroke endarrow="open"/>
               </v:shape>
             </w:pict>
@@ -5809,7 +5818,7 @@
           </mc:Choice>
           <mc:Fallback>
             <w:pict>
-              <v:shape w14:anchorId="08637981" id="직선 화살표 연결선 15" o:spid="_x0000_s1026" type="#_x0000_t32" style="position:absolute;left:0;text-align:left;margin-left:414.6pt;margin-top:15.8pt;width:0;height:43.8pt;flip:y;z-index:251677696;visibility:visible;mso-wrap-style:square;mso-wrap-distance-left:9pt;mso-wrap-distance-top:0;mso-wrap-distance-right:9pt;mso-wrap-distance-bottom:0;mso-position-horizontal:absolute;mso-position-horizontal-relative:text;mso-position-vertical:absolute;mso-position-vertical-relative:text" o:gfxdata="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" strokecolor="red" strokeweight="3pt">
+              <v:shape w14:anchorId="135884D1" id="직선 화살표 연결선 15" o:spid="_x0000_s1026" type="#_x0000_t32" style="position:absolute;left:0;text-align:left;margin-left:414.6pt;margin-top:15.8pt;width:0;height:43.8pt;flip:y;z-index:251677696;visibility:visible;mso-wrap-style:square;mso-wrap-distance-left:9pt;mso-wrap-distance-top:0;mso-wrap-distance-right:9pt;mso-wrap-distance-bottom:0;mso-position-horizontal:absolute;mso-position-horizontal-relative:text;mso-position-vertical:absolute;mso-position-vertical-relative:text" o:gfxdata="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" strokecolor="red" strokeweight="3pt">
                 <v:stroke endarrow="open"/>
               </v:shape>
             </w:pict>
@@ -6337,6 +6346,18 @@
           <w:szCs w:val="20"/>
         </w:rPr>
       </w:pPr>
+    </w:p>
+    <w:p>
+      <w:pPr>
+        <w:pStyle w:val="a3"/>
+        <w:spacing w:after="0"/>
+        <w:ind w:leftChars="0" w:left="760"/>
+        <w:rPr>
+          <w:szCs w:val="20"/>
+        </w:rPr>
+      </w:pPr>
+      <w:bookmarkStart w:id="0" w:name="_GoBack"/>
+      <w:bookmarkEnd w:id="0"/>
     </w:p>
     <w:p>
       <w:pPr>

</xml_diff>